<commit_message>
Remove sentence as requested.
</commit_message>
<xml_diff>
--- a/reports/y_IAL_INITIAL_APPOINTMENT.docx
+++ b/reports/y_IAL_INITIAL_APPOINTMENT.docx
@@ -338,12 +338,14 @@
           <w:color w:val="000000"/>
         </w:rPr>
       </w:pPr>
-      <w:r>
-        <w:rPr>
-          <w:rFonts w:ascii="Times New Roman" w:hAnsi="Times New Roman" w:cs="Times New Roman"/>
-          <w:color w:val="000000"/>
-        </w:rPr>
-        <w:t>Please take the time to complete the enclosed eligibility application. In addition, please bring copies of the following documents to the interview:</w:t>
+      <w:bookmarkStart w:id="0" w:name="_GoBack"/>
+      <w:bookmarkEnd w:id="0"/>
+      <w:r>
+        <w:rPr>
+          <w:rFonts w:ascii="Times New Roman" w:hAnsi="Times New Roman" w:cs="Times New Roman"/>
+          <w:color w:val="000000"/>
+        </w:rPr>
+        <w:t>In addition, please bring copies of the following documents to the interview:</w:t>
       </w:r>
     </w:p>
     <w:p>
@@ -1557,8 +1559,6 @@
         </w:rPr>
         <w:t>Supplemental</w:t>
       </w:r>
-      <w:bookmarkStart w:id="0" w:name="_GoBack"/>
-      <w:bookmarkEnd w:id="0"/>
       <w:r>
         <w:rPr>
           <w:rFonts w:cstheme="minorHAnsi"/>
@@ -2768,15 +2768,7 @@
         <w:sz w:val="16"/>
         <w:szCs w:val="16"/>
       </w:rPr>
-      <w:t xml:space="preserve">                                                              </w:t>
-    </w:r>
-    <w:r>
-      <w:rPr>
-        <w:rFonts w:ascii="Arial" w:hAnsi="Arial" w:cs="Arial"/>
-        <w:sz w:val="16"/>
-        <w:szCs w:val="16"/>
-      </w:rPr>
-      <w:t xml:space="preserve">                           </w:t>
+      <w:t xml:space="preserve">                                                                                         </w:t>
     </w:r>
   </w:p>
 </w:ftr>

</xml_diff>